<commit_message>
Validation de code postal charge
</commit_message>
<xml_diff>
--- a/trunk/Énoncé phase 2/EnoncePhase2_H2010.docx
+++ b/trunk/Énoncé phase 2/EnoncePhase2_H2010.docx
@@ -4,16 +4,6 @@
   <w:body>
     <w:p>
       <w:pPr>
-        <w:rPr>
-          <w:rFonts w:ascii="Arial" w:hAnsi="Arial" w:cs="Arial"/>
-          <w:b/>
-          <w:sz w:val="24"/>
-          <w:szCs w:val="24"/>
-        </w:rPr>
-      </w:pPr>
-    </w:p>
-    <w:p>
-      <w:pPr>
         <w:pStyle w:val="Paragraphedeliste"/>
         <w:numPr>
           <w:ilvl w:val="0"/>
@@ -129,96 +119,6 @@
       <w:pPr>
         <w:rPr>
           <w:rFonts w:ascii="Arial" w:hAnsi="Arial" w:cs="Arial"/>
-          <w:sz w:val="24"/>
-          <w:szCs w:val="24"/>
-        </w:rPr>
-      </w:pPr>
-    </w:p>
-    <w:p>
-      <w:pPr>
-        <w:rPr>
-          <w:rFonts w:ascii="Arial" w:hAnsi="Arial" w:cs="Arial"/>
-          <w:sz w:val="24"/>
-          <w:szCs w:val="24"/>
-        </w:rPr>
-      </w:pPr>
-      <w:r>
-        <w:rPr>
-          <w:rFonts w:ascii="Arial" w:hAnsi="Arial" w:cs="Arial"/>
-          <w:noProof/>
-          <w:sz w:val="24"/>
-          <w:szCs w:val="24"/>
-          <w:lang w:eastAsia="fr-CA"/>
-        </w:rPr>
-        <w:pict>
-          <v:shapetype id="_x0000_t32" coordsize="21600,21600" o:spt="32" o:oned="t" path="m,l21600,21600e" filled="f">
-            <v:path arrowok="t" fillok="f" o:connecttype="none"/>
-            <o:lock v:ext="edit" shapetype="t"/>
-          </v:shapetype>
-          <v:shape id="_x0000_s1030" type="#_x0000_t32" style="position:absolute;margin-left:80.25pt;margin-top:203.65pt;width:39pt;height:176.25pt;flip:x y;z-index:251662336" o:connectortype="straight">
-            <v:stroke endarrow="block"/>
-          </v:shape>
-        </w:pict>
-      </w:r>
-      <w:r>
-        <w:rPr>
-          <w:rFonts w:ascii="Arial" w:hAnsi="Arial" w:cs="Arial"/>
-          <w:noProof/>
-          <w:sz w:val="24"/>
-          <w:szCs w:val="24"/>
-          <w:lang w:eastAsia="fr-CA"/>
-        </w:rPr>
-        <w:drawing>
-          <wp:inline distT="0" distB="0" distL="0" distR="0">
-            <wp:extent cx="5248275" cy="3705225"/>
-            <wp:effectExtent l="19050" t="0" r="9525" b="0"/>
-            <wp:docPr id="13" name="Image 1"/>
-            <wp:cNvGraphicFramePr>
-              <a:graphicFrameLocks xmlns:a="http://schemas.openxmlformats.org/drawingml/2006/main" noChangeAspect="1"/>
-            </wp:cNvGraphicFramePr>
-            <a:graphic xmlns:a="http://schemas.openxmlformats.org/drawingml/2006/main">
-              <a:graphicData uri="http://schemas.openxmlformats.org/drawingml/2006/picture">
-                <pic:pic xmlns:pic="http://schemas.openxmlformats.org/drawingml/2006/picture">
-                  <pic:nvPicPr>
-                    <pic:cNvPr id="0" name="Picture 1"/>
-                    <pic:cNvPicPr>
-                      <a:picLocks noChangeAspect="1" noChangeArrowheads="1"/>
-                    </pic:cNvPicPr>
-                  </pic:nvPicPr>
-                  <pic:blipFill>
-                    <a:blip r:embed="rId8" cstate="print"/>
-                    <a:srcRect/>
-                    <a:stretch>
-                      <a:fillRect/>
-                    </a:stretch>
-                  </pic:blipFill>
-                  <pic:spPr bwMode="auto">
-                    <a:xfrm>
-                      <a:off x="0" y="0"/>
-                      <a:ext cx="5248275" cy="3705225"/>
-                    </a:xfrm>
-                    <a:prstGeom prst="rect">
-                      <a:avLst/>
-                    </a:prstGeom>
-                    <a:noFill/>
-                    <a:ln w="9525">
-                      <a:noFill/>
-                      <a:miter lim="800000"/>
-                      <a:headEnd/>
-                      <a:tailEnd/>
-                    </a:ln>
-                  </pic:spPr>
-                </pic:pic>
-              </a:graphicData>
-            </a:graphic>
-          </wp:inline>
-        </w:drawing>
-      </w:r>
-    </w:p>
-    <w:p>
-      <w:pPr>
-        <w:rPr>
-          <w:rFonts w:ascii="Arial" w:hAnsi="Arial" w:cs="Arial"/>
           <w:b/>
           <w:sz w:val="24"/>
           <w:szCs w:val="24"/>
@@ -289,23 +189,7 @@
           <w:sz w:val="24"/>
           <w:szCs w:val="24"/>
         </w:rPr>
-        <w:t>: Code</w:t>
-      </w:r>
-      <w:r>
-        <w:rPr>
-          <w:rFonts w:ascii="Arial" w:hAnsi="Arial" w:cs="Arial"/>
-          <w:sz w:val="24"/>
-          <w:szCs w:val="24"/>
-        </w:rPr>
-        <w:t xml:space="preserve"> </w:t>
-      </w:r>
-      <w:r>
-        <w:rPr>
-          <w:rFonts w:ascii="Arial" w:hAnsi="Arial" w:cs="Arial"/>
-          <w:sz w:val="24"/>
-          <w:szCs w:val="24"/>
-        </w:rPr>
-        <w:t>postal et t</w:t>
+        <w:t>: t</w:t>
       </w:r>
       <w:r>
         <w:rPr>
@@ -405,238 +289,64 @@
           <w:sz w:val="24"/>
           <w:szCs w:val="24"/>
         </w:rPr>
-        <w:t xml:space="preserve"> Le champ </w:t>
-      </w:r>
-      <w:r>
-        <w:rPr>
-          <w:rFonts w:ascii="Arial" w:hAnsi="Arial" w:cs="Arial"/>
-          <w:b/>
-          <w:sz w:val="24"/>
-          <w:szCs w:val="24"/>
-        </w:rPr>
-        <w:t>no region</w:t>
-      </w:r>
-      <w:r>
-        <w:rPr>
-          <w:rFonts w:ascii="Arial" w:hAnsi="Arial" w:cs="Arial"/>
-          <w:sz w:val="24"/>
-          <w:szCs w:val="24"/>
-        </w:rPr>
-        <w:t xml:space="preserve"> devrait être remplacé par le nom de la région soit</w:t>
-      </w:r>
-      <w:r>
-        <w:rPr>
-          <w:rFonts w:ascii="Arial" w:hAnsi="Arial" w:cs="Arial"/>
-          <w:sz w:val="24"/>
-          <w:szCs w:val="24"/>
-        </w:rPr>
-        <w:t xml:space="preserve"> une liste remplie dynamiquement  (LOV) par la </w:t>
-      </w:r>
-      <w:r>
-        <w:rPr>
-          <w:rFonts w:ascii="Arial" w:hAnsi="Arial" w:cs="Arial"/>
-          <w:sz w:val="24"/>
-          <w:szCs w:val="24"/>
-        </w:rPr>
-        <w:tab/>
-      </w:r>
-      <w:r>
-        <w:rPr>
-          <w:rFonts w:ascii="Arial" w:hAnsi="Arial" w:cs="Arial"/>
-          <w:sz w:val="24"/>
-          <w:szCs w:val="24"/>
-        </w:rPr>
-        <w:t>table p_region</w:t>
+        <w:t xml:space="preserve">Bouton enregistrer : valide si le code Auditeur  </w:t>
+      </w:r>
+      <w:r>
+        <w:rPr>
+          <w:rFonts w:ascii="Arial" w:hAnsi="Arial" w:cs="Arial"/>
+          <w:sz w:val="24"/>
+          <w:szCs w:val="24"/>
+        </w:rPr>
+        <w:t xml:space="preserve">n’est pas </w:t>
+      </w:r>
+      <w:r>
+        <w:rPr>
+          <w:rFonts w:ascii="Arial" w:hAnsi="Arial" w:cs="Arial"/>
+          <w:sz w:val="24"/>
+          <w:szCs w:val="24"/>
+        </w:rPr>
+        <w:t>déjà existant</w:t>
+      </w:r>
+      <w:r>
+        <w:rPr>
+          <w:rFonts w:ascii="Arial" w:hAnsi="Arial" w:cs="Arial"/>
+          <w:sz w:val="24"/>
+          <w:szCs w:val="24"/>
+        </w:rPr>
+        <w:t xml:space="preserve"> dans la table p_auditeur</w:t>
+      </w:r>
+      <w:r>
+        <w:rPr>
+          <w:rFonts w:ascii="Arial" w:hAnsi="Arial" w:cs="Arial"/>
+          <w:sz w:val="24"/>
+          <w:szCs w:val="24"/>
+        </w:rPr>
+        <w:t xml:space="preserve"> et enregistre à la BD</w:t>
       </w:r>
     </w:p>
     <w:p>
       <w:pPr>
-        <w:pStyle w:val="Paragraphedeliste"/>
-        <w:numPr>
-          <w:ilvl w:val="0"/>
-          <w:numId w:val="5"/>
-        </w:numPr>
-        <w:rPr>
-          <w:rFonts w:ascii="Arial" w:hAnsi="Arial" w:cs="Arial"/>
-          <w:sz w:val="24"/>
-          <w:szCs w:val="24"/>
-        </w:rPr>
-      </w:pPr>
-      <w:r>
-        <w:rPr>
-          <w:rFonts w:ascii="Arial" w:hAnsi="Arial" w:cs="Arial"/>
-          <w:sz w:val="24"/>
-          <w:szCs w:val="24"/>
-        </w:rPr>
-        <w:t>Ajouter le champ CANDIDATJUGE</w:t>
+        <w:rPr>
+          <w:rFonts w:ascii="Arial" w:hAnsi="Arial" w:cs="Arial"/>
+          <w:sz w:val="24"/>
+          <w:szCs w:val="24"/>
+        </w:rPr>
+      </w:pPr>
+      <w:r>
+        <w:rPr>
+          <w:rFonts w:ascii="Arial" w:hAnsi="Arial" w:cs="Arial"/>
+          <w:sz w:val="24"/>
+          <w:szCs w:val="24"/>
+        </w:rPr>
+        <w:t>ChangeMotdePasse.jsff</w:t>
       </w:r>
     </w:p>
     <w:p>
-      <w:pPr>
-        <w:pStyle w:val="Paragraphedeliste"/>
-        <w:numPr>
-          <w:ilvl w:val="0"/>
-          <w:numId w:val="5"/>
-        </w:numPr>
-        <w:rPr>
-          <w:rFonts w:ascii="Arial" w:hAnsi="Arial" w:cs="Arial"/>
-          <w:sz w:val="24"/>
-          <w:szCs w:val="24"/>
-        </w:rPr>
-      </w:pPr>
-      <w:r>
-        <w:rPr>
-          <w:rFonts w:ascii="Arial" w:hAnsi="Arial" w:cs="Arial"/>
-          <w:sz w:val="24"/>
-          <w:szCs w:val="24"/>
-        </w:rPr>
-        <w:t>Bouton Réinitialiser :  vide les champs</w:t>
-      </w:r>
-    </w:p>
-    <w:p>
-      <w:pPr>
-        <w:pStyle w:val="Paragraphedeliste"/>
-        <w:numPr>
-          <w:ilvl w:val="0"/>
-          <w:numId w:val="5"/>
-        </w:numPr>
-        <w:rPr>
-          <w:rFonts w:ascii="Arial" w:hAnsi="Arial" w:cs="Arial"/>
-          <w:sz w:val="24"/>
-          <w:szCs w:val="24"/>
-        </w:rPr>
-      </w:pPr>
-      <w:r>
-        <w:rPr>
-          <w:rFonts w:ascii="Arial" w:hAnsi="Arial" w:cs="Arial"/>
-          <w:sz w:val="24"/>
-          <w:szCs w:val="24"/>
-        </w:rPr>
-        <w:t>Bouton Annuler : retourne au login</w:t>
-      </w:r>
-      <w:r>
-        <w:rPr>
-          <w:rFonts w:ascii="Arial" w:hAnsi="Arial" w:cs="Arial"/>
-          <w:sz w:val="24"/>
-          <w:szCs w:val="24"/>
-        </w:rPr>
-        <w:t xml:space="preserve"> </w:t>
-      </w:r>
-    </w:p>
-    <w:p>
-      <w:pPr>
-        <w:pStyle w:val="Paragraphedeliste"/>
-        <w:numPr>
-          <w:ilvl w:val="0"/>
-          <w:numId w:val="5"/>
-        </w:numPr>
-        <w:rPr>
-          <w:rFonts w:ascii="Arial" w:hAnsi="Arial" w:cs="Arial"/>
-          <w:sz w:val="24"/>
-          <w:szCs w:val="24"/>
-        </w:rPr>
-      </w:pPr>
-      <w:r>
-        <w:rPr>
-          <w:rFonts w:ascii="Arial" w:hAnsi="Arial" w:cs="Arial"/>
-          <w:sz w:val="24"/>
-          <w:szCs w:val="24"/>
-        </w:rPr>
-        <w:t xml:space="preserve">Bouton enregistrer : valide si le code Auditeur  </w:t>
-      </w:r>
-      <w:r>
-        <w:rPr>
-          <w:rFonts w:ascii="Arial" w:hAnsi="Arial" w:cs="Arial"/>
-          <w:sz w:val="24"/>
-          <w:szCs w:val="24"/>
-        </w:rPr>
-        <w:t xml:space="preserve">n’est pas </w:t>
-      </w:r>
-      <w:r>
-        <w:rPr>
-          <w:rFonts w:ascii="Arial" w:hAnsi="Arial" w:cs="Arial"/>
-          <w:sz w:val="24"/>
-          <w:szCs w:val="24"/>
-        </w:rPr>
-        <w:t>déjà existant</w:t>
-      </w:r>
-      <w:r>
-        <w:rPr>
-          <w:rFonts w:ascii="Arial" w:hAnsi="Arial" w:cs="Arial"/>
-          <w:sz w:val="24"/>
-          <w:szCs w:val="24"/>
-        </w:rPr>
-        <w:t xml:space="preserve"> dans la table p_auditeur</w:t>
-      </w:r>
-      <w:r>
-        <w:rPr>
-          <w:rFonts w:ascii="Arial" w:hAnsi="Arial" w:cs="Arial"/>
-          <w:sz w:val="24"/>
-          <w:szCs w:val="24"/>
-        </w:rPr>
-        <w:t xml:space="preserve"> et enregistre à la BD</w:t>
-      </w:r>
-    </w:p>
-    <w:p>
-      <w:pPr>
-        <w:rPr>
-          <w:rFonts w:ascii="Arial" w:hAnsi="Arial" w:cs="Arial"/>
-          <w:sz w:val="24"/>
-          <w:szCs w:val="24"/>
-        </w:rPr>
-      </w:pPr>
-    </w:p>
-    <w:p>
-      <w:pPr>
-        <w:rPr>
-          <w:rFonts w:ascii="Arial" w:hAnsi="Arial" w:cs="Arial"/>
-          <w:sz w:val="24"/>
-          <w:szCs w:val="24"/>
-        </w:rPr>
-      </w:pPr>
-    </w:p>
-    <w:p>
-      <w:pPr>
-        <w:rPr>
-          <w:rFonts w:ascii="Arial" w:hAnsi="Arial" w:cs="Arial"/>
-          <w:sz w:val="24"/>
-          <w:szCs w:val="24"/>
-        </w:rPr>
-      </w:pPr>
-    </w:p>
-    <w:p>
-      <w:pPr>
-        <w:rPr>
-          <w:rFonts w:ascii="Arial" w:hAnsi="Arial" w:cs="Arial"/>
-          <w:sz w:val="24"/>
-          <w:szCs w:val="24"/>
-        </w:rPr>
-      </w:pPr>
-    </w:p>
-    <w:p>
-      <w:pPr>
-        <w:rPr>
-          <w:rFonts w:ascii="Arial" w:hAnsi="Arial" w:cs="Arial"/>
-          <w:sz w:val="24"/>
-          <w:szCs w:val="24"/>
-        </w:rPr>
-      </w:pPr>
-      <w:r>
-        <w:rPr>
-          <w:rFonts w:ascii="Arial" w:hAnsi="Arial" w:cs="Arial"/>
-          <w:sz w:val="24"/>
-          <w:szCs w:val="24"/>
-        </w:rPr>
-        <w:t>ChangeMotdePasse.jsff</w:t>
-      </w:r>
-    </w:p>
-    <w:p>
       <w:r>
         <w:rPr>
           <w:noProof/>
           <w:lang w:eastAsia="fr-CA"/>
         </w:rPr>
-        <w:lastRenderedPageBreak/>
         <w:drawing>
           <wp:inline distT="0" distB="0" distL="0" distR="0">
             <wp:extent cx="3400425" cy="2743200"/>
@@ -655,7 +365,7 @@
                     </pic:cNvPicPr>
                   </pic:nvPicPr>
                   <pic:blipFill>
-                    <a:blip r:embed="rId9" cstate="print"/>
+                    <a:blip r:embed="rId8" cstate="print"/>
                     <a:srcRect/>
                     <a:stretch>
                       <a:fillRect/>
@@ -726,7 +436,7 @@
                     </pic:cNvPicPr>
                   </pic:nvPicPr>
                   <pic:blipFill>
-                    <a:blip r:embed="rId10" cstate="print"/>
+                    <a:blip r:embed="rId9" cstate="print"/>
                     <a:srcRect/>
                     <a:stretch>
                       <a:fillRect/>
@@ -780,6 +490,7 @@
           <w:szCs w:val="24"/>
           <w:lang w:eastAsia="fr-CA"/>
         </w:rPr>
+        <w:lastRenderedPageBreak/>
         <w:drawing>
           <wp:inline distT="0" distB="0" distL="0" distR="0">
             <wp:extent cx="3867150" cy="2200275"/>
@@ -798,7 +509,7 @@
                     </pic:cNvPicPr>
                   </pic:nvPicPr>
                   <pic:blipFill>
-                    <a:blip r:embed="rId11" cstate="print"/>
+                    <a:blip r:embed="rId10" cstate="print"/>
                     <a:srcRect/>
                     <a:stretch>
                       <a:fillRect/>
@@ -843,7 +554,6 @@
           <w:szCs w:val="24"/>
           <w:lang w:eastAsia="fr-CA"/>
         </w:rPr>
-        <w:lastRenderedPageBreak/>
         <w:drawing>
           <wp:inline distT="0" distB="0" distL="0" distR="0">
             <wp:extent cx="5524500" cy="2686050"/>
@@ -862,7 +572,7 @@
                     </pic:cNvPicPr>
                   </pic:nvPicPr>
                   <pic:blipFill>
-                    <a:blip r:embed="rId12" cstate="print"/>
+                    <a:blip r:embed="rId11" cstate="print"/>
                     <a:srcRect/>
                     <a:stretch>
                       <a:fillRect/>
@@ -984,7 +694,7 @@
                     </pic:cNvPicPr>
                   </pic:nvPicPr>
                   <pic:blipFill>
-                    <a:blip r:embed="rId13" cstate="print"/>
+                    <a:blip r:embed="rId12" cstate="print"/>
                     <a:srcRect/>
                     <a:stretch>
                       <a:fillRect/>
@@ -1017,41 +727,6 @@
       <w:pPr>
         <w:rPr>
           <w:rFonts w:ascii="Arial" w:hAnsi="Arial" w:cs="Arial"/>
-          <w:b/>
-          <w:sz w:val="24"/>
-          <w:szCs w:val="24"/>
-        </w:rPr>
-      </w:pPr>
-      <w:r>
-        <w:rPr>
-          <w:rFonts w:ascii="Arial" w:hAnsi="Arial" w:cs="Arial"/>
-          <w:b/>
-          <w:sz w:val="24"/>
-          <w:szCs w:val="24"/>
-        </w:rPr>
-        <w:t xml:space="preserve">Bouton &lt;&lt;retour&gt;&gt; : </w:t>
-      </w:r>
-      <w:r>
-        <w:rPr>
-          <w:rFonts w:ascii="Arial" w:hAnsi="Arial" w:cs="Arial"/>
-          <w:sz w:val="24"/>
-          <w:szCs w:val="24"/>
-        </w:rPr>
-        <w:t>revient</w:t>
-      </w:r>
-      <w:r>
-        <w:rPr>
-          <w:rFonts w:ascii="Arial" w:hAnsi="Arial" w:cs="Arial"/>
-          <w:sz w:val="24"/>
-          <w:szCs w:val="24"/>
-        </w:rPr>
-        <w:t xml:space="preserve"> au menu précédent</w:t>
-      </w:r>
-    </w:p>
-    <w:p>
-      <w:pPr>
-        <w:rPr>
-          <w:rFonts w:ascii="Arial" w:hAnsi="Arial" w:cs="Arial"/>
           <w:sz w:val="24"/>
           <w:szCs w:val="24"/>
         </w:rPr>
@@ -1293,7 +968,7 @@
       </w:r>
     </w:p>
     <w:sectPr>
-      <w:footerReference w:type="default" r:id="rId14"/>
+      <w:footerReference w:type="default" r:id="rId13"/>
       <w:pgSz w:w="12240" w:h="15840"/>
       <w:pgMar w:top="720" w:right="720" w:bottom="720" w:left="720" w:header="709" w:footer="709" w:gutter="0"/>
       <w:cols w:space="708"/>
@@ -1349,7 +1024,7 @@
             <w:rPr>
               <w:noProof/>
             </w:rPr>
-            <w:t>4</w:t>
+            <w:t>1</w:t>
           </w:r>
         </w:fldSimple>
       </w:p>
@@ -3411,7 +3086,7 @@
 </file>
 
 <file path=customXml/itemProps1.xml><?xml version="1.0" encoding="utf-8"?>
-<ds:datastoreItem xmlns:ds="http://schemas.openxmlformats.org/officeDocument/2006/customXml" ds:itemID="{AE59AE8C-98F1-4091-A191-884027678F30}">
+<ds:datastoreItem xmlns:ds="http://schemas.openxmlformats.org/officeDocument/2006/customXml" ds:itemID="{9C03B24C-28C2-486C-AF3D-EB218DB8FB92}">
   <ds:schemaRefs>
     <ds:schemaRef ds:uri="http://schemas.openxmlformats.org/officeDocument/2006/bibliography"/>
   </ds:schemaRefs>

</xml_diff>

<commit_message>
Enlegistlement: Waridation de téléphon
</commit_message>
<xml_diff>
--- a/trunk/Énoncé phase 2/EnoncePhase2_H2010.docx
+++ b/trunk/Énoncé phase 2/EnoncePhase2_H2010.docx
@@ -152,84 +152,6 @@
           <w:szCs w:val="24"/>
         </w:rPr>
         <w:t>&lt;&lt;entregistrement.jsff&gt;&gt;</w:t>
-      </w:r>
-    </w:p>
-    <w:p>
-      <w:pPr>
-        <w:pStyle w:val="Paragraphedeliste"/>
-        <w:numPr>
-          <w:ilvl w:val="0"/>
-          <w:numId w:val="5"/>
-        </w:numPr>
-        <w:rPr>
-          <w:rFonts w:ascii="Arial" w:hAnsi="Arial" w:cs="Arial"/>
-          <w:sz w:val="24"/>
-          <w:szCs w:val="24"/>
-        </w:rPr>
-      </w:pPr>
-      <w:r>
-        <w:rPr>
-          <w:rFonts w:ascii="Arial" w:hAnsi="Arial" w:cs="Arial"/>
-          <w:sz w:val="24"/>
-          <w:szCs w:val="24"/>
-        </w:rPr>
-        <w:t>Formater </w:t>
-      </w:r>
-      <w:r>
-        <w:rPr>
-          <w:rFonts w:ascii="Arial" w:hAnsi="Arial" w:cs="Arial"/>
-          <w:sz w:val="24"/>
-          <w:szCs w:val="24"/>
-        </w:rPr>
-        <w:t>ou valider</w:t>
-      </w:r>
-      <w:r>
-        <w:rPr>
-          <w:rFonts w:ascii="Arial" w:hAnsi="Arial" w:cs="Arial"/>
-          <w:sz w:val="24"/>
-          <w:szCs w:val="24"/>
-        </w:rPr>
-        <w:t>: t</w:t>
-      </w:r>
-      <w:r>
-        <w:rPr>
-          <w:rFonts w:ascii="Arial" w:hAnsi="Arial" w:cs="Arial"/>
-          <w:sz w:val="24"/>
-          <w:szCs w:val="24"/>
-        </w:rPr>
-        <w:t>é</w:t>
-      </w:r>
-      <w:r>
-        <w:rPr>
-          <w:rFonts w:ascii="Arial" w:hAnsi="Arial" w:cs="Arial"/>
-          <w:sz w:val="24"/>
-          <w:szCs w:val="24"/>
-        </w:rPr>
-        <w:t>l</w:t>
-      </w:r>
-      <w:r>
-        <w:rPr>
-          <w:rFonts w:ascii="Arial" w:hAnsi="Arial" w:cs="Arial"/>
-          <w:sz w:val="24"/>
-          <w:szCs w:val="24"/>
-        </w:rPr>
-        <w:t>é</w:t>
-      </w:r>
-      <w:r>
-        <w:rPr>
-          <w:rFonts w:ascii="Arial" w:hAnsi="Arial" w:cs="Arial"/>
-          <w:sz w:val="24"/>
-          <w:szCs w:val="24"/>
-        </w:rPr>
-        <w:t>phone</w:t>
-      </w:r>
-      <w:r>
-        <w:rPr>
-          <w:rFonts w:ascii="Arial" w:hAnsi="Arial" w:cs="Arial"/>
-          <w:sz w:val="24"/>
-          <w:szCs w:val="24"/>
-        </w:rPr>
-        <w:t xml:space="preserve"> </w:t>
       </w:r>
     </w:p>
     <w:p>
@@ -3086,7 +3008,7 @@
 </file>
 
 <file path=customXml/itemProps1.xml><?xml version="1.0" encoding="utf-8"?>
-<ds:datastoreItem xmlns:ds="http://schemas.openxmlformats.org/officeDocument/2006/customXml" ds:itemID="{9C03B24C-28C2-486C-AF3D-EB218DB8FB92}">
+<ds:datastoreItem xmlns:ds="http://schemas.openxmlformats.org/officeDocument/2006/customXml" ds:itemID="{640EBB9F-A45C-49E5-89BC-482996549271}">
   <ds:schemaRefs>
     <ds:schemaRef ds:uri="http://schemas.openxmlformats.org/officeDocument/2006/bibliography"/>
   </ds:schemaRefs>

</xml_diff>

<commit_message>
Modifié liste de choses à faire, ajouté énoncé phase 3
</commit_message>
<xml_diff>
--- a/trunk/Énoncé phase 2/EnoncePhase2_H2010.docx
+++ b/trunk/Énoncé phase 2/EnoncePhase2_H2010.docx
@@ -244,76 +244,6 @@
           <w:szCs w:val="24"/>
         </w:rPr>
         <w:t xml:space="preserve"> et enregistre à la BD</w:t>
-      </w:r>
-    </w:p>
-    <w:p>
-      <w:pPr>
-        <w:rPr>
-          <w:rFonts w:ascii="Arial" w:hAnsi="Arial" w:cs="Arial"/>
-          <w:sz w:val="24"/>
-          <w:szCs w:val="24"/>
-        </w:rPr>
-      </w:pPr>
-      <w:r>
-        <w:rPr>
-          <w:rFonts w:ascii="Arial" w:hAnsi="Arial" w:cs="Arial"/>
-          <w:sz w:val="24"/>
-          <w:szCs w:val="24"/>
-        </w:rPr>
-        <w:t>ChangeMotdePasse.jsff</w:t>
-      </w:r>
-    </w:p>
-    <w:p>
-      <w:r>
-        <w:rPr>
-          <w:noProof/>
-          <w:lang w:eastAsia="fr-CA"/>
-        </w:rPr>
-        <w:drawing>
-          <wp:inline distT="0" distB="0" distL="0" distR="0">
-            <wp:extent cx="3400425" cy="2743200"/>
-            <wp:effectExtent l="19050" t="0" r="9525" b="0"/>
-            <wp:docPr id="32" name="Image 6"/>
-            <wp:cNvGraphicFramePr>
-              <a:graphicFrameLocks xmlns:a="http://schemas.openxmlformats.org/drawingml/2006/main" noChangeAspect="1"/>
-            </wp:cNvGraphicFramePr>
-            <a:graphic xmlns:a="http://schemas.openxmlformats.org/drawingml/2006/main">
-              <a:graphicData uri="http://schemas.openxmlformats.org/drawingml/2006/picture">
-                <pic:pic xmlns:pic="http://schemas.openxmlformats.org/drawingml/2006/picture">
-                  <pic:nvPicPr>
-                    <pic:cNvPr id="0" name="Picture 6"/>
-                    <pic:cNvPicPr>
-                      <a:picLocks noChangeAspect="1" noChangeArrowheads="1"/>
-                    </pic:cNvPicPr>
-                  </pic:nvPicPr>
-                  <pic:blipFill>
-                    <a:blip r:embed="rId8" cstate="print"/>
-                    <a:srcRect/>
-                    <a:stretch>
-                      <a:fillRect/>
-                    </a:stretch>
-                  </pic:blipFill>
-                  <pic:spPr bwMode="auto">
-                    <a:xfrm>
-                      <a:off x="0" y="0"/>
-                      <a:ext cx="3400425" cy="2743200"/>
-                    </a:xfrm>
-                    <a:prstGeom prst="rect">
-                      <a:avLst/>
-                    </a:prstGeom>
-                    <a:noFill/>
-                    <a:ln w="9525">
-                      <a:noFill/>
-                      <a:miter lim="800000"/>
-                      <a:headEnd/>
-                      <a:tailEnd/>
-                    </a:ln>
-                  </pic:spPr>
-                </pic:pic>
-              </a:graphicData>
-            </a:graphic>
-          </wp:inline>
-        </w:drawing>
       </w:r>
     </w:p>
     <w:p>
@@ -358,7 +288,7 @@
                     </pic:cNvPicPr>
                   </pic:nvPicPr>
                   <pic:blipFill>
-                    <a:blip r:embed="rId9" cstate="print"/>
+                    <a:blip r:embed="rId8" cstate="print"/>
                     <a:srcRect/>
                     <a:stretch>
                       <a:fillRect/>
@@ -412,7 +342,6 @@
           <w:szCs w:val="24"/>
           <w:lang w:eastAsia="fr-CA"/>
         </w:rPr>
-        <w:lastRenderedPageBreak/>
         <w:drawing>
           <wp:inline distT="0" distB="0" distL="0" distR="0">
             <wp:extent cx="3867150" cy="2200275"/>
@@ -431,7 +360,7 @@
                     </pic:cNvPicPr>
                   </pic:nvPicPr>
                   <pic:blipFill>
-                    <a:blip r:embed="rId10" cstate="print"/>
+                    <a:blip r:embed="rId9" cstate="print"/>
                     <a:srcRect/>
                     <a:stretch>
                       <a:fillRect/>
@@ -476,6 +405,7 @@
           <w:szCs w:val="24"/>
           <w:lang w:eastAsia="fr-CA"/>
         </w:rPr>
+        <w:lastRenderedPageBreak/>
         <w:drawing>
           <wp:inline distT="0" distB="0" distL="0" distR="0">
             <wp:extent cx="5524500" cy="2686050"/>
@@ -494,7 +424,7 @@
                     </pic:cNvPicPr>
                   </pic:nvPicPr>
                   <pic:blipFill>
-                    <a:blip r:embed="rId11" cstate="print"/>
+                    <a:blip r:embed="rId10" cstate="print"/>
                     <a:srcRect/>
                     <a:stretch>
                       <a:fillRect/>
@@ -616,7 +546,7 @@
                     </pic:cNvPicPr>
                   </pic:nvPicPr>
                   <pic:blipFill>
-                    <a:blip r:embed="rId12" cstate="print"/>
+                    <a:blip r:embed="rId11" cstate="print"/>
                     <a:srcRect/>
                     <a:stretch>
                       <a:fillRect/>
@@ -890,7 +820,7 @@
       </w:r>
     </w:p>
     <w:sectPr>
-      <w:footerReference w:type="default" r:id="rId13"/>
+      <w:footerReference w:type="default" r:id="rId12"/>
       <w:pgSz w:w="12240" w:h="15840"/>
       <w:pgMar w:top="720" w:right="720" w:bottom="720" w:left="720" w:header="709" w:footer="709" w:gutter="0"/>
       <w:cols w:space="708"/>
@@ -3008,7 +2938,7 @@
 </file>
 
 <file path=customXml/itemProps1.xml><?xml version="1.0" encoding="utf-8"?>
-<ds:datastoreItem xmlns:ds="http://schemas.openxmlformats.org/officeDocument/2006/customXml" ds:itemID="{640EBB9F-A45C-49E5-89BC-482996549271}">
+<ds:datastoreItem xmlns:ds="http://schemas.openxmlformats.org/officeDocument/2006/customXml" ds:itemID="{D09BC494-485A-447D-AD1D-39C11A3763E7}">
   <ds:schemaRefs>
     <ds:schemaRef ds:uri="http://schemas.openxmlformats.org/officeDocument/2006/bibliography"/>
   </ds:schemaRefs>

</xml_diff>

<commit_message>
Devnir juge: marche prèsque
</commit_message>
<xml_diff>
--- a/trunk/Énoncé phase 2/EnoncePhase2_H2010.docx
+++ b/trunk/Énoncé phase 2/EnoncePhase2_H2010.docx
@@ -152,44 +152,6 @@
           <w:szCs w:val="24"/>
         </w:rPr>
         <w:t>&lt;&lt;entregistrement.jsff&gt;&gt;</w:t>
-      </w:r>
-    </w:p>
-    <w:p>
-      <w:pPr>
-        <w:pStyle w:val="Paragraphedeliste"/>
-        <w:numPr>
-          <w:ilvl w:val="0"/>
-          <w:numId w:val="5"/>
-        </w:numPr>
-        <w:rPr>
-          <w:rFonts w:ascii="Arial" w:hAnsi="Arial" w:cs="Arial"/>
-          <w:sz w:val="24"/>
-          <w:szCs w:val="24"/>
-        </w:rPr>
-      </w:pPr>
-      <w:r>
-        <w:rPr>
-          <w:rFonts w:ascii="Arial" w:hAnsi="Arial" w:cs="Arial"/>
-          <w:sz w:val="24"/>
-          <w:szCs w:val="24"/>
-        </w:rPr>
-        <w:t>Statut doit être implanté co</w:t>
-      </w:r>
-      <w:r>
-        <w:rPr>
-          <w:rFonts w:ascii="Arial" w:hAnsi="Arial" w:cs="Arial"/>
-          <w:sz w:val="24"/>
-          <w:szCs w:val="24"/>
-        </w:rPr>
-        <w:t>m</w:t>
-      </w:r>
-      <w:r>
-        <w:rPr>
-          <w:rFonts w:ascii="Arial" w:hAnsi="Arial" w:cs="Arial"/>
-          <w:sz w:val="24"/>
-          <w:szCs w:val="24"/>
-        </w:rPr>
-        <w:t>me une liste fixe</w:t>
       </w:r>
     </w:p>
     <w:p>
@@ -2938,7 +2900,7 @@
 </file>
 
 <file path=customXml/itemProps1.xml><?xml version="1.0" encoding="utf-8"?>
-<ds:datastoreItem xmlns:ds="http://schemas.openxmlformats.org/officeDocument/2006/customXml" ds:itemID="{D09BC494-485A-447D-AD1D-39C11A3763E7}">
+<ds:datastoreItem xmlns:ds="http://schemas.openxmlformats.org/officeDocument/2006/customXml" ds:itemID="{4355E791-6778-4318-B34C-454C7C45D76E}">
   <ds:schemaRefs>
     <ds:schemaRef ds:uri="http://schemas.openxmlformats.org/officeDocument/2006/bibliography"/>
   </ds:schemaRefs>

</xml_diff>

<commit_message>
Amélioré enregistrement: plus besoin de primary key
</commit_message>
<xml_diff>
--- a/trunk/Énoncé phase 2/EnoncePhase2_H2010.docx
+++ b/trunk/Énoncé phase 2/EnoncePhase2_H2010.docx
@@ -4,419 +4,6 @@
   <w:body>
     <w:p>
       <w:pPr>
-        <w:pStyle w:val="Paragraphedeliste"/>
-        <w:numPr>
-          <w:ilvl w:val="0"/>
-          <w:numId w:val="2"/>
-        </w:numPr>
-        <w:rPr>
-          <w:rFonts w:ascii="Arial" w:hAnsi="Arial" w:cs="Arial"/>
-          <w:sz w:val="24"/>
-          <w:szCs w:val="24"/>
-        </w:rPr>
-      </w:pPr>
-      <w:r>
-        <w:rPr>
-          <w:rFonts w:ascii="Arial" w:hAnsi="Arial" w:cs="Arial"/>
-          <w:sz w:val="24"/>
-          <w:szCs w:val="24"/>
-        </w:rPr>
-        <w:t>Page homeA</w:t>
-      </w:r>
-      <w:r>
-        <w:rPr>
-          <w:rFonts w:ascii="Arial" w:hAnsi="Arial" w:cs="Arial"/>
-          <w:sz w:val="24"/>
-          <w:szCs w:val="24"/>
-        </w:rPr>
-        <w:t xml:space="preserve">dmin.jspx : </w:t>
-      </w:r>
-      <w:r>
-        <w:rPr>
-          <w:rFonts w:ascii="Arial" w:hAnsi="Arial" w:cs="Arial"/>
-          <w:b/>
-          <w:sz w:val="24"/>
-          <w:szCs w:val="24"/>
-        </w:rPr>
-        <w:t>(sous  public_html)</w:t>
-      </w:r>
-      <w:r>
-        <w:rPr>
-          <w:rFonts w:ascii="Arial" w:hAnsi="Arial" w:cs="Arial"/>
-          <w:sz w:val="24"/>
-          <w:szCs w:val="24"/>
-        </w:rPr>
-        <w:t xml:space="preserve"> </w:t>
-      </w:r>
-      <w:r>
-        <w:rPr>
-          <w:rFonts w:ascii="Arial" w:hAnsi="Arial" w:cs="Arial"/>
-          <w:sz w:val="24"/>
-          <w:szCs w:val="24"/>
-        </w:rPr>
-        <w:t xml:space="preserve">acessible seulement par  </w:t>
-      </w:r>
-      <w:r>
-        <w:rPr>
-          <w:rFonts w:ascii="Arial" w:hAnsi="Arial" w:cs="Arial"/>
-          <w:b/>
-          <w:sz w:val="24"/>
-          <w:szCs w:val="24"/>
-        </w:rPr>
-        <w:t>le personnel</w:t>
-      </w:r>
-      <w:r>
-        <w:rPr>
-          <w:rFonts w:ascii="Arial" w:hAnsi="Arial" w:cs="Arial"/>
-          <w:sz w:val="24"/>
-          <w:szCs w:val="24"/>
-        </w:rPr>
-        <w:t xml:space="preserve"> </w:t>
-      </w:r>
-      <w:r>
-        <w:rPr>
-          <w:rFonts w:ascii="Arial" w:hAnsi="Arial" w:cs="Arial"/>
-          <w:sz w:val="24"/>
-          <w:szCs w:val="24"/>
-        </w:rPr>
-        <w:t xml:space="preserve"> et les </w:t>
-      </w:r>
-      <w:r>
-        <w:rPr>
-          <w:rFonts w:ascii="Arial" w:hAnsi="Arial" w:cs="Arial"/>
-          <w:b/>
-          <w:sz w:val="24"/>
-          <w:szCs w:val="24"/>
-        </w:rPr>
-        <w:t>administrateurs</w:t>
-      </w:r>
-      <w:r>
-        <w:rPr>
-          <w:rFonts w:ascii="Arial" w:hAnsi="Arial" w:cs="Arial"/>
-          <w:sz w:val="24"/>
-          <w:szCs w:val="24"/>
-        </w:rPr>
-        <w:t xml:space="preserve">, cette page </w:t>
-      </w:r>
-      <w:r>
-        <w:rPr>
-          <w:rFonts w:ascii="Arial" w:hAnsi="Arial" w:cs="Arial"/>
-          <w:sz w:val="24"/>
-          <w:szCs w:val="24"/>
-        </w:rPr>
-        <w:t xml:space="preserve"> requiert de s’authentifier.</w:t>
-      </w:r>
-      <w:r>
-        <w:rPr>
-          <w:rFonts w:ascii="Arial" w:hAnsi="Arial" w:cs="Arial"/>
-          <w:sz w:val="24"/>
-          <w:szCs w:val="24"/>
-        </w:rPr>
-        <w:t xml:space="preserve"> Utiliser le templateGeneral</w:t>
-      </w:r>
-    </w:p>
-    <w:p>
-      <w:pPr>
-        <w:rPr>
-          <w:rFonts w:ascii="Arial" w:hAnsi="Arial" w:cs="Arial"/>
-          <w:b/>
-          <w:sz w:val="24"/>
-          <w:szCs w:val="24"/>
-        </w:rPr>
-      </w:pPr>
-      <w:r>
-        <w:rPr>
-          <w:rFonts w:ascii="Arial" w:hAnsi="Arial" w:cs="Arial"/>
-          <w:b/>
-          <w:sz w:val="24"/>
-          <w:szCs w:val="24"/>
-          <w:u w:val="single"/>
-        </w:rPr>
-        <w:t>Fonctionnalités demandées</w:t>
-      </w:r>
-      <w:r>
-        <w:rPr>
-          <w:rFonts w:ascii="Arial" w:hAnsi="Arial" w:cs="Arial"/>
-          <w:b/>
-          <w:sz w:val="24"/>
-          <w:szCs w:val="24"/>
-          <w:u w:val="single"/>
-        </w:rPr>
-        <w:t xml:space="preserve"> pour </w:t>
-      </w:r>
-      <w:r>
-        <w:rPr>
-          <w:rFonts w:ascii="Arial" w:hAnsi="Arial" w:cs="Arial"/>
-          <w:b/>
-          <w:sz w:val="24"/>
-          <w:szCs w:val="24"/>
-        </w:rPr>
-        <w:t>&lt;&lt;entregistrement.jsff&gt;&gt;</w:t>
-      </w:r>
-    </w:p>
-    <w:p>
-      <w:pPr>
-        <w:pStyle w:val="Paragraphedeliste"/>
-        <w:numPr>
-          <w:ilvl w:val="0"/>
-          <w:numId w:val="5"/>
-        </w:numPr>
-        <w:rPr>
-          <w:rFonts w:ascii="Arial" w:hAnsi="Arial" w:cs="Arial"/>
-          <w:sz w:val="24"/>
-          <w:szCs w:val="24"/>
-        </w:rPr>
-      </w:pPr>
-      <w:r>
-        <w:rPr>
-          <w:rFonts w:ascii="Arial" w:hAnsi="Arial" w:cs="Arial"/>
-          <w:sz w:val="24"/>
-          <w:szCs w:val="24"/>
-        </w:rPr>
-        <w:t xml:space="preserve">Bouton enregistrer : valide si le code Auditeur  </w:t>
-      </w:r>
-      <w:r>
-        <w:rPr>
-          <w:rFonts w:ascii="Arial" w:hAnsi="Arial" w:cs="Arial"/>
-          <w:sz w:val="24"/>
-          <w:szCs w:val="24"/>
-        </w:rPr>
-        <w:t xml:space="preserve">n’est pas </w:t>
-      </w:r>
-      <w:r>
-        <w:rPr>
-          <w:rFonts w:ascii="Arial" w:hAnsi="Arial" w:cs="Arial"/>
-          <w:sz w:val="24"/>
-          <w:szCs w:val="24"/>
-        </w:rPr>
-        <w:t>déjà existant</w:t>
-      </w:r>
-      <w:r>
-        <w:rPr>
-          <w:rFonts w:ascii="Arial" w:hAnsi="Arial" w:cs="Arial"/>
-          <w:sz w:val="24"/>
-          <w:szCs w:val="24"/>
-        </w:rPr>
-        <w:t xml:space="preserve"> dans la table p_auditeur</w:t>
-      </w:r>
-      <w:r>
-        <w:rPr>
-          <w:rFonts w:ascii="Arial" w:hAnsi="Arial" w:cs="Arial"/>
-          <w:sz w:val="24"/>
-          <w:szCs w:val="24"/>
-        </w:rPr>
-        <w:t xml:space="preserve"> et enregistre à la BD</w:t>
-      </w:r>
-    </w:p>
-    <w:p>
-      <w:r>
-        <w:t>d</w:t>
-      </w:r>
-      <w:r>
-        <w:t>evenirjuge.jsff</w:t>
-      </w:r>
-    </w:p>
-    <w:p>
-      <w:pPr>
-        <w:rPr>
-          <w:rFonts w:ascii="Arial" w:hAnsi="Arial" w:cs="Arial"/>
-          <w:sz w:val="24"/>
-          <w:szCs w:val="24"/>
-        </w:rPr>
-      </w:pPr>
-      <w:r>
-        <w:rPr>
-          <w:rFonts w:ascii="Arial" w:hAnsi="Arial" w:cs="Arial"/>
-          <w:noProof/>
-          <w:sz w:val="24"/>
-          <w:szCs w:val="24"/>
-          <w:lang w:eastAsia="fr-CA"/>
-        </w:rPr>
-        <w:drawing>
-          <wp:inline distT="0" distB="0" distL="0" distR="0">
-            <wp:extent cx="4095750" cy="1924050"/>
-            <wp:effectExtent l="19050" t="0" r="0" b="0"/>
-            <wp:docPr id="33" name="Image 7"/>
-            <wp:cNvGraphicFramePr>
-              <a:graphicFrameLocks xmlns:a="http://schemas.openxmlformats.org/drawingml/2006/main" noChangeAspect="1"/>
-            </wp:cNvGraphicFramePr>
-            <a:graphic xmlns:a="http://schemas.openxmlformats.org/drawingml/2006/main">
-              <a:graphicData uri="http://schemas.openxmlformats.org/drawingml/2006/picture">
-                <pic:pic xmlns:pic="http://schemas.openxmlformats.org/drawingml/2006/picture">
-                  <pic:nvPicPr>
-                    <pic:cNvPr id="0" name="Picture 7"/>
-                    <pic:cNvPicPr>
-                      <a:picLocks noChangeAspect="1" noChangeArrowheads="1"/>
-                    </pic:cNvPicPr>
-                  </pic:nvPicPr>
-                  <pic:blipFill>
-                    <a:blip r:embed="rId8" cstate="print"/>
-                    <a:srcRect/>
-                    <a:stretch>
-                      <a:fillRect/>
-                    </a:stretch>
-                  </pic:blipFill>
-                  <pic:spPr bwMode="auto">
-                    <a:xfrm>
-                      <a:off x="0" y="0"/>
-                      <a:ext cx="4095750" cy="1924050"/>
-                    </a:xfrm>
-                    <a:prstGeom prst="rect">
-                      <a:avLst/>
-                    </a:prstGeom>
-                    <a:noFill/>
-                    <a:ln w="9525">
-                      <a:noFill/>
-                      <a:miter lim="800000"/>
-                      <a:headEnd/>
-                      <a:tailEnd/>
-                    </a:ln>
-                  </pic:spPr>
-                </pic:pic>
-              </a:graphicData>
-            </a:graphic>
-          </wp:inline>
-        </w:drawing>
-      </w:r>
-    </w:p>
-    <w:p>
-      <w:pPr>
-        <w:rPr>
-          <w:rFonts w:ascii="Arial" w:hAnsi="Arial" w:cs="Arial"/>
-          <w:sz w:val="24"/>
-          <w:szCs w:val="24"/>
-        </w:rPr>
-      </w:pPr>
-    </w:p>
-    <w:p>
-      <w:pPr>
-        <w:rPr>
-          <w:rFonts w:ascii="Arial" w:hAnsi="Arial" w:cs="Arial"/>
-          <w:sz w:val="24"/>
-          <w:szCs w:val="24"/>
-        </w:rPr>
-      </w:pPr>
-      <w:r>
-        <w:rPr>
-          <w:rFonts w:ascii="Arial" w:hAnsi="Arial" w:cs="Arial"/>
-          <w:noProof/>
-          <w:sz w:val="24"/>
-          <w:szCs w:val="24"/>
-          <w:lang w:eastAsia="fr-CA"/>
-        </w:rPr>
-        <w:drawing>
-          <wp:inline distT="0" distB="0" distL="0" distR="0">
-            <wp:extent cx="3867150" cy="2200275"/>
-            <wp:effectExtent l="19050" t="0" r="0" b="0"/>
-            <wp:docPr id="34" name="Image 8"/>
-            <wp:cNvGraphicFramePr>
-              <a:graphicFrameLocks xmlns:a="http://schemas.openxmlformats.org/drawingml/2006/main" noChangeAspect="1"/>
-            </wp:cNvGraphicFramePr>
-            <a:graphic xmlns:a="http://schemas.openxmlformats.org/drawingml/2006/main">
-              <a:graphicData uri="http://schemas.openxmlformats.org/drawingml/2006/picture">
-                <pic:pic xmlns:pic="http://schemas.openxmlformats.org/drawingml/2006/picture">
-                  <pic:nvPicPr>
-                    <pic:cNvPr id="0" name="Picture 8"/>
-                    <pic:cNvPicPr>
-                      <a:picLocks noChangeAspect="1" noChangeArrowheads="1"/>
-                    </pic:cNvPicPr>
-                  </pic:nvPicPr>
-                  <pic:blipFill>
-                    <a:blip r:embed="rId9" cstate="print"/>
-                    <a:srcRect/>
-                    <a:stretch>
-                      <a:fillRect/>
-                    </a:stretch>
-                  </pic:blipFill>
-                  <pic:spPr bwMode="auto">
-                    <a:xfrm>
-                      <a:off x="0" y="0"/>
-                      <a:ext cx="3867150" cy="2200275"/>
-                    </a:xfrm>
-                    <a:prstGeom prst="rect">
-                      <a:avLst/>
-                    </a:prstGeom>
-                    <a:noFill/>
-                    <a:ln w="9525">
-                      <a:noFill/>
-                      <a:miter lim="800000"/>
-                      <a:headEnd/>
-                      <a:tailEnd/>
-                    </a:ln>
-                  </pic:spPr>
-                </pic:pic>
-              </a:graphicData>
-            </a:graphic>
-          </wp:inline>
-        </w:drawing>
-      </w:r>
-    </w:p>
-    <w:p>
-      <w:pPr>
-        <w:rPr>
-          <w:rFonts w:ascii="Arial" w:hAnsi="Arial" w:cs="Arial"/>
-          <w:sz w:val="24"/>
-          <w:szCs w:val="24"/>
-        </w:rPr>
-      </w:pPr>
-      <w:r>
-        <w:rPr>
-          <w:rFonts w:ascii="Arial" w:hAnsi="Arial" w:cs="Arial"/>
-          <w:noProof/>
-          <w:sz w:val="24"/>
-          <w:szCs w:val="24"/>
-          <w:lang w:eastAsia="fr-CA"/>
-        </w:rPr>
-        <w:lastRenderedPageBreak/>
-        <w:drawing>
-          <wp:inline distT="0" distB="0" distL="0" distR="0">
-            <wp:extent cx="5524500" cy="2686050"/>
-            <wp:effectExtent l="19050" t="0" r="0" b="0"/>
-            <wp:docPr id="35" name="Image 9"/>
-            <wp:cNvGraphicFramePr>
-              <a:graphicFrameLocks xmlns:a="http://schemas.openxmlformats.org/drawingml/2006/main" noChangeAspect="1"/>
-            </wp:cNvGraphicFramePr>
-            <a:graphic xmlns:a="http://schemas.openxmlformats.org/drawingml/2006/main">
-              <a:graphicData uri="http://schemas.openxmlformats.org/drawingml/2006/picture">
-                <pic:pic xmlns:pic="http://schemas.openxmlformats.org/drawingml/2006/picture">
-                  <pic:nvPicPr>
-                    <pic:cNvPr id="0" name="Picture 9"/>
-                    <pic:cNvPicPr>
-                      <a:picLocks noChangeAspect="1" noChangeArrowheads="1"/>
-                    </pic:cNvPicPr>
-                  </pic:nvPicPr>
-                  <pic:blipFill>
-                    <a:blip r:embed="rId10" cstate="print"/>
-                    <a:srcRect/>
-                    <a:stretch>
-                      <a:fillRect/>
-                    </a:stretch>
-                  </pic:blipFill>
-                  <pic:spPr bwMode="auto">
-                    <a:xfrm>
-                      <a:off x="0" y="0"/>
-                      <a:ext cx="5524500" cy="2686050"/>
-                    </a:xfrm>
-                    <a:prstGeom prst="rect">
-                      <a:avLst/>
-                    </a:prstGeom>
-                    <a:noFill/>
-                    <a:ln w="9525">
-                      <a:noFill/>
-                      <a:miter lim="800000"/>
-                      <a:headEnd/>
-                      <a:tailEnd/>
-                    </a:ln>
-                  </pic:spPr>
-                </pic:pic>
-              </a:graphicData>
-            </a:graphic>
-          </wp:inline>
-        </w:drawing>
-      </w:r>
-    </w:p>
-    <w:p>
-      <w:pPr>
         <w:rPr>
           <w:b/>
           <w:sz w:val="28"/>
@@ -489,7 +76,6 @@
           <w:szCs w:val="24"/>
           <w:lang w:eastAsia="fr-CA"/>
         </w:rPr>
-        <w:lastRenderedPageBreak/>
         <w:drawing>
           <wp:inline distT="0" distB="0" distL="0" distR="0">
             <wp:extent cx="5438775" cy="6438900"/>
@@ -508,7 +94,7 @@
                     </pic:cNvPicPr>
                   </pic:nvPicPr>
                   <pic:blipFill>
-                    <a:blip r:embed="rId11" cstate="print"/>
+                    <a:blip r:embed="rId8" cstate="print"/>
                     <a:srcRect/>
                     <a:stretch>
                       <a:fillRect/>
@@ -782,7 +368,7 @@
       </w:r>
     </w:p>
     <w:sectPr>
-      <w:footerReference w:type="default" r:id="rId12"/>
+      <w:footerReference w:type="default" r:id="rId9"/>
       <w:pgSz w:w="12240" w:h="15840"/>
       <w:pgMar w:top="720" w:right="720" w:bottom="720" w:left="720" w:header="709" w:footer="709" w:gutter="0"/>
       <w:cols w:space="708"/>
@@ -2900,7 +2486,7 @@
 </file>
 
 <file path=customXml/itemProps1.xml><?xml version="1.0" encoding="utf-8"?>
-<ds:datastoreItem xmlns:ds="http://schemas.openxmlformats.org/officeDocument/2006/customXml" ds:itemID="{4355E791-6778-4318-B34C-454C7C45D76E}">
+<ds:datastoreItem xmlns:ds="http://schemas.openxmlformats.org/officeDocument/2006/customXml" ds:itemID="{03B7099C-DE80-446C-A430-CBA601D5B0B4}">
   <ds:schemaRefs>
     <ds:schemaRef ds:uri="http://schemas.openxmlformats.org/officeDocument/2006/bibliography"/>
   </ds:schemaRefs>

</xml_diff>